<commit_message>
v2 Actualizacion de FD02
</commit_message>
<xml_diff>
--- a/FD02-EPIS-Informe Vision.docx
+++ b/FD02-EPIS-Informe Vision.docx
@@ -11118,7 +11118,7 @@
                 <w:rFonts w:ascii="Arial" w:cs="Arial" w:eastAsia="Arial" w:hAnsi="Arial"/>
                 <w:rtl w:val="0"/>
               </w:rPr>
-              <w:t xml:space="preserve">s/ 2.500</w:t>
+              <w:t xml:space="preserve">s/ 2.460</w:t>
             </w:r>
           </w:p>
         </w:tc>
@@ -11189,7 +11189,7 @@
                 <w:rFonts w:ascii="Arial" w:cs="Arial" w:eastAsia="Arial" w:hAnsi="Arial"/>
                 <w:rtl w:val="0"/>
               </w:rPr>
-              <w:t xml:space="preserve">s/ 4.200</w:t>
+              <w:t xml:space="preserve">s/ 1.350</w:t>
             </w:r>
           </w:p>
         </w:tc>
@@ -11260,7 +11260,7 @@
                 <w:rFonts w:ascii="Arial" w:cs="Arial" w:eastAsia="Arial" w:hAnsi="Arial"/>
                 <w:rtl w:val="0"/>
               </w:rPr>
-              <w:t xml:space="preserve">s/ 300</w:t>
+              <w:t xml:space="preserve">s/ 338</w:t>
             </w:r>
           </w:p>
         </w:tc>
@@ -11402,7 +11402,7 @@
                 <w:rFonts w:ascii="Arial" w:cs="Arial" w:eastAsia="Arial" w:hAnsi="Arial"/>
                 <w:rtl w:val="0"/>
               </w:rPr>
-              <w:t xml:space="preserve">s/ 14.500</w:t>
+              <w:t xml:space="preserve">s/ 11.648</w:t>
             </w:r>
           </w:p>
         </w:tc>

</xml_diff>